<commit_message>
added dinglasan testing project
</commit_message>
<xml_diff>
--- a/06 Software Testing/STLC Activity.docx
+++ b/06 Software Testing/STLC Activity.docx
@@ -120,8 +120,14 @@
           <w:numId w:val="1"/>
         </w:numPr>
         <w:spacing w:after="0" w:line="240" w:lineRule="auto"/>
-      </w:pPr>
-      <w:r>
+        <w:rPr>
+          <w:color w:val="FF0000"/>
+        </w:rPr>
+      </w:pPr>
+      <w:r>
+        <w:rPr>
+          <w:color w:val="FF0000"/>
+        </w:rPr>
         <w:t>The system should accept only alphanumeric characters in username field</w:t>
       </w:r>
     </w:p>
@@ -133,8 +139,14 @@
           <w:numId w:val="1"/>
         </w:numPr>
         <w:spacing w:after="0" w:line="240" w:lineRule="auto"/>
-      </w:pPr>
-      <w:r>
+        <w:rPr>
+          <w:color w:val="FF0000"/>
+        </w:rPr>
+      </w:pPr>
+      <w:r>
+        <w:rPr>
+          <w:color w:val="FF0000"/>
+        </w:rPr>
         <w:t>The system should accept any characters in password field</w:t>
       </w:r>
     </w:p>
@@ -172,8 +184,14 @@
           <w:numId w:val="1"/>
         </w:numPr>
         <w:spacing w:after="0" w:line="240" w:lineRule="auto"/>
-      </w:pPr>
-      <w:r>
+        <w:rPr>
+          <w:color w:val="FF0000"/>
+        </w:rPr>
+      </w:pPr>
+      <w:r>
+        <w:rPr>
+          <w:color w:val="FF0000"/>
+        </w:rPr>
         <w:t>The system should perform successful login when valid username and password are entered and Sign In button is click</w:t>
       </w:r>
     </w:p>
@@ -185,8 +203,14 @@
           <w:numId w:val="1"/>
         </w:numPr>
         <w:spacing w:after="0" w:line="240" w:lineRule="auto"/>
-      </w:pPr>
-      <w:r>
+        <w:rPr>
+          <w:color w:val="FF0000"/>
+        </w:rPr>
+      </w:pPr>
+      <w:r>
+        <w:rPr>
+          <w:color w:val="FF0000"/>
+        </w:rPr>
         <w:t>The system should throw an error “Invalid Login Credentials” when username entered is incorrect</w:t>
       </w:r>
     </w:p>
@@ -198,8 +222,14 @@
           <w:numId w:val="1"/>
         </w:numPr>
         <w:spacing w:after="0" w:line="240" w:lineRule="auto"/>
-      </w:pPr>
-      <w:r>
+        <w:rPr>
+          <w:color w:val="FF0000"/>
+        </w:rPr>
+      </w:pPr>
+      <w:r>
+        <w:rPr>
+          <w:color w:val="FF0000"/>
+        </w:rPr>
         <w:t>The system should throw an error “Invalid Login Credentials” when password entered is incorrect</w:t>
       </w:r>
     </w:p>

</xml_diff>